<commit_message>
4. Behavioral Design Patterns  10. Template Method (Springframework Guru Example)   - Docs.
</commit_message>
<xml_diff>
--- a/4.Behavioral Design Patterns/10.Template Method/src/main/resources/docs/Template Method.docx
+++ b/4.Behavioral Design Patterns/10.Template Method/src/main/resources/docs/Template Method.docx
@@ -133,22 +133,10 @@
         <w:rPr>
           <w:lang w:bidi="ar-DZ"/>
         </w:rPr>
-        <w:t xml:space="preserve">One or more of these steps </w:t>
-      </w:r>
-      <w:proofErr w:type="gramStart"/>
-      <w:r>
-        <w:rPr>
-          <w:lang w:bidi="ar-DZ"/>
-        </w:rPr>
-        <w:t>is defined to be abstract (a method stub) and implemented by a subclass</w:t>
-      </w:r>
-      <w:proofErr w:type="gramEnd"/>
-      <w:r>
-        <w:rPr>
-          <w:lang w:bidi="ar-DZ"/>
-        </w:rPr>
-        <w:t>.</w:t>
-      </w:r>
+        <w:t>One or more of these steps is defined to be abstract (a method stub) and implemented by a subclass.</w:t>
+      </w:r>
+      <w:bookmarkStart w:id="0" w:name="_GoBack"/>
+      <w:bookmarkEnd w:id="0"/>
     </w:p>
     <w:p>
       <w:pPr>
@@ -1188,14 +1176,12 @@
         </w:rPr>
         <w:t xml:space="preserve">The main template method is in the base </w:t>
       </w:r>
-      <w:proofErr w:type="gramStart"/>
-      <w:r>
-        <w:rPr>
-          <w:lang w:bidi="ar-DZ"/>
-        </w:rPr>
-        <w:t>class which</w:t>
-      </w:r>
-      <w:proofErr w:type="gramEnd"/>
+      <w:r>
+        <w:rPr>
+          <w:lang w:bidi="ar-DZ"/>
+        </w:rPr>
+        <w:t>class, which</w:t>
+      </w:r>
       <w:r>
         <w:rPr>
           <w:lang w:bidi="ar-DZ"/>
@@ -1681,20 +1667,14 @@
         <w:rPr>
           <w:lang w:bidi="ar-DZ"/>
         </w:rPr>
-        <w:t>The more operations that need overriding, the more tedious things get for clients</w:t>
-      </w:r>
-      <w:bookmarkStart w:id="0" w:name="_GoBack"/>
-      <w:bookmarkEnd w:id="0"/>
-      <w:r>
-        <w:rPr>
-          <w:lang w:bidi="ar-DZ"/>
-        </w:rPr>
-        <w:t>.</w:t>
-      </w:r>
-    </w:p>
-    <w:p>
-      <w:pPr>
-        <w:rPr>
+        <w:t>The more operations that need overriding, the more tedious things get for clients.</w:t>
+      </w:r>
+    </w:p>
+    <w:p>
+      <w:pPr>
+        <w:rPr>
+          <w:rFonts w:hint="cs"/>
+          <w:rtl/>
           <w:lang w:bidi="ar-DZ"/>
         </w:rPr>
       </w:pPr>
@@ -5621,7 +5601,7 @@
 </file>
 
 <file path=customXml/itemProps1.xml><?xml version="1.0" encoding="utf-8"?>
-<ds:datastoreItem xmlns:ds="http://schemas.openxmlformats.org/officeDocument/2006/customXml" ds:itemID="{8C220BA7-97A6-49A8-80E0-2600FDAC8AF6}">
+<ds:datastoreItem xmlns:ds="http://schemas.openxmlformats.org/officeDocument/2006/customXml" ds:itemID="{19B59679-7ABF-47F3-AD3C-FAD0CCFF0B6E}">
   <ds:schemaRefs>
     <ds:schemaRef ds:uri="http://schemas.openxmlformats.org/officeDocument/2006/bibliography"/>
   </ds:schemaRefs>

</xml_diff>